<commit_message>
Added solution to the ECOO 2011 Regional Problem #4 Knights vs Rooks.
Added new constructor to the Cell to allow translation (shift).

Added new BFS Path constructor to allow for taking a rook that can get
in the way of the knight and remove a move from it.
</commit_message>
<xml_diff>
--- a/ICS3U AP Practise/AP Study Notes.docx
+++ b/ICS3U AP Practise/AP Study Notes.docx
@@ -93,10 +93,7 @@
         <w:pStyle w:val="Heading2"/>
       </w:pPr>
       <w:r>
-        <w:t xml:space="preserve">Programming Constructs – </w:t>
-      </w:r>
-      <w:r>
-        <w:t>Outputs and Controls</w:t>
+        <w:t>Programming Constructs – Outputs and Controls</w:t>
       </w:r>
     </w:p>
     <w:p/>
@@ -115,10 +112,7 @@
         <w:pStyle w:val="Heading1"/>
       </w:pPr>
       <w:r>
-        <w:t xml:space="preserve">Program </w:t>
-      </w:r>
-      <w:r>
-        <w:t>Analysis</w:t>
+        <w:t>Program Analysis</w:t>
       </w:r>
     </w:p>
     <w:p>
@@ -173,7 +167,6 @@
         <w:pStyle w:val="Heading1"/>
       </w:pPr>
       <w:r>
-        <w:lastRenderedPageBreak/>
         <w:t>Data Structures</w:t>
       </w:r>
     </w:p>
@@ -279,11 +272,9 @@
       <w:r>
         <w:t xml:space="preserve">When sorting Strings the sorting is based on the ASCII table. The order is as </w:t>
       </w:r>
-      <w:proofErr w:type="gramStart"/>
-      <w:r>
-        <w:t>follows(</w:t>
-      </w:r>
-      <w:proofErr w:type="gramEnd"/>
+      <w:r>
+        <w:t>follows (</w:t>
+      </w:r>
       <w:r>
         <w:t>symbols, numbers, Upper Case, Lower case).</w:t>
       </w:r>
@@ -326,10 +317,7 @@
         <w:t>2</w:t>
       </w:r>
       <w:r>
-        <w:t xml:space="preserve">) </w:t>
-      </w:r>
-      <w:r>
-        <w:t xml:space="preserve">is </w:t>
+        <w:t xml:space="preserve">) is </w:t>
       </w:r>
       <w:r>
         <w:t xml:space="preserve">an algorithm with a </w:t>
@@ -364,12 +352,7 @@
         </w:numPr>
       </w:pPr>
       <w:r>
-        <w:t>The merge-</w:t>
-      </w:r>
-      <w:bookmarkStart w:id="0" w:name="_GoBack"/>
-      <w:bookmarkEnd w:id="0"/>
-      <w:r>
-        <w:t xml:space="preserve">sort has best and worst case </w:t>
+        <w:t xml:space="preserve">The merge-sort has best and worst case </w:t>
       </w:r>
       <w:proofErr w:type="gramStart"/>
       <w:r>
@@ -403,10 +386,7 @@
         <w:t xml:space="preserve"> </w:t>
       </w:r>
       <w:r>
-        <w:t>is responsible for the</w:t>
-      </w:r>
-      <w:r>
-        <w:t xml:space="preserve"> shifting.</w:t>
+        <w:t>is responsible for the shifting.</w:t>
       </w:r>
     </w:p>
     <w:p>

</xml_diff>